<commit_message>
Last week lectures and a couple of fixes to the code
</commit_message>
<xml_diff>
--- a/lectures/Quiz.docx
+++ b/lectures/Quiz.docx
@@ -2432,6 +2432,327 @@
       </w:r>
     </w:p>
     <w:p>
+      <w:pPr>
+        <w:pStyle w:val="Heading1"/>
+      </w:pPr>
+      <w:r>
+        <w:t>Hash Tables</w:t>
+      </w:r>
+    </w:p>
+    <w:p>
+      <w:pPr>
+        <w:pStyle w:val="Heading2"/>
+      </w:pPr>
+      <w:r>
+        <w:t>4-SUM</w:t>
+      </w:r>
+    </w:p>
+    <w:p>
+      <w:r>
+        <w:t>Given an array </w:t>
+      </w:r>
+      <w:proofErr w:type="gramStart"/>
+      <w:r>
+        <w:rPr>
+          <w:i/>
+          <w:iCs/>
+        </w:rPr>
+        <w:t>a</w:t>
+      </w:r>
+      <w:r>
+        <w:t>[</w:t>
+      </w:r>
+      <w:proofErr w:type="gramEnd"/>
+      <w:r>
+        <w:t>] of </w:t>
+      </w:r>
+      <w:r>
+        <w:rPr>
+          <w:i/>
+          <w:iCs/>
+        </w:rPr>
+        <w:t>n</w:t>
+      </w:r>
+      <w:r>
+        <w:t> integers, the 4-SUM problem is to determine if there exist distinct indices </w:t>
+      </w:r>
+      <w:proofErr w:type="spellStart"/>
+      <w:r>
+        <w:rPr>
+          <w:i/>
+          <w:iCs/>
+        </w:rPr>
+        <w:t>i</w:t>
+      </w:r>
+      <w:proofErr w:type="spellEnd"/>
+      <w:r>
+        <w:t>, </w:t>
+      </w:r>
+      <w:r>
+        <w:rPr>
+          <w:i/>
+          <w:iCs/>
+        </w:rPr>
+        <w:t>j</w:t>
+      </w:r>
+      <w:r>
+        <w:t>, </w:t>
+      </w:r>
+      <w:r>
+        <w:rPr>
+          <w:i/>
+          <w:iCs/>
+        </w:rPr>
+        <w:t>k</w:t>
+      </w:r>
+      <w:r>
+        <w:t>, and </w:t>
+      </w:r>
+      <w:r>
+        <w:rPr>
+          <w:i/>
+          <w:iCs/>
+        </w:rPr>
+        <w:t>l</w:t>
+      </w:r>
+      <w:r>
+        <w:t> such that </w:t>
+      </w:r>
+      <w:r>
+        <w:rPr>
+          <w:i/>
+          <w:iCs/>
+        </w:rPr>
+        <w:t>a</w:t>
+      </w:r>
+      <w:r>
+        <w:t>[</w:t>
+      </w:r>
+      <w:proofErr w:type="spellStart"/>
+      <w:r>
+        <w:rPr>
+          <w:i/>
+          <w:iCs/>
+        </w:rPr>
+        <w:t>i</w:t>
+      </w:r>
+      <w:proofErr w:type="spellEnd"/>
+      <w:r>
+        <w:t>]+</w:t>
+      </w:r>
+      <w:r>
+        <w:rPr>
+          <w:i/>
+          <w:iCs/>
+        </w:rPr>
+        <w:t>a</w:t>
+      </w:r>
+      <w:r>
+        <w:t>[</w:t>
+      </w:r>
+      <w:r>
+        <w:rPr>
+          <w:i/>
+          <w:iCs/>
+        </w:rPr>
+        <w:t>j</w:t>
+      </w:r>
+      <w:r>
+        <w:t>]=</w:t>
+      </w:r>
+      <w:r>
+        <w:rPr>
+          <w:i/>
+          <w:iCs/>
+        </w:rPr>
+        <w:t>a</w:t>
+      </w:r>
+      <w:r>
+        <w:t>[</w:t>
+      </w:r>
+      <w:r>
+        <w:rPr>
+          <w:i/>
+          <w:iCs/>
+        </w:rPr>
+        <w:t>k</w:t>
+      </w:r>
+      <w:r>
+        <w:t>]+</w:t>
+      </w:r>
+      <w:r>
+        <w:rPr>
+          <w:i/>
+          <w:iCs/>
+        </w:rPr>
+        <w:t>a</w:t>
+      </w:r>
+      <w:r>
+        <w:t>[</w:t>
+      </w:r>
+      <w:r>
+        <w:rPr>
+          <w:i/>
+          <w:iCs/>
+        </w:rPr>
+        <w:t>l</w:t>
+      </w:r>
+      <w:r>
+        <w:t>]. Design an algorithm for the 4-SUM problem that takes time proportional to </w:t>
+      </w:r>
+      <w:r>
+        <w:rPr>
+          <w:i/>
+          <w:iCs/>
+        </w:rPr>
+        <w:t>n</w:t>
+      </w:r>
+      <w:r>
+        <w:t>2 (under suitable technical assumptions).</w:t>
+      </w:r>
+    </w:p>
+    <w:p>
+      <w:pPr>
+        <w:pStyle w:val="Heading2"/>
+      </w:pPr>
+      <w:r>
+        <w:t xml:space="preserve">Hashing with wrong </w:t>
+      </w:r>
+      <w:proofErr w:type="spellStart"/>
+      <w:proofErr w:type="gramStart"/>
+      <w:r>
+        <w:t>hashCode</w:t>
+      </w:r>
+      <w:proofErr w:type="spellEnd"/>
+      <w:r>
+        <w:t>(</w:t>
+      </w:r>
+      <w:proofErr w:type="gramEnd"/>
+      <w:r>
+        <w:t>) or equals()</w:t>
+      </w:r>
+    </w:p>
+    <w:p>
+      <w:r>
+        <w:t>Suppose that you implement a data type </w:t>
+      </w:r>
+      <w:proofErr w:type="spellStart"/>
+      <w:r>
+        <w:t>OlympicAthlete</w:t>
+      </w:r>
+      <w:proofErr w:type="spellEnd"/>
+      <w:r>
+        <w:t> for use in a </w:t>
+      </w:r>
+      <w:proofErr w:type="spellStart"/>
+      <w:r>
+        <w:t>java.util.HashMap</w:t>
+      </w:r>
+      <w:proofErr w:type="spellEnd"/>
+      <w:r>
+        <w:t>.</w:t>
+      </w:r>
+    </w:p>
+    <w:p>
+      <w:pPr>
+        <w:numPr>
+          <w:ilvl w:val="0"/>
+          <w:numId w:val="13"/>
+        </w:numPr>
+      </w:pPr>
+      <w:r>
+        <w:t>Describe what happens if you override </w:t>
+      </w:r>
+      <w:proofErr w:type="spellStart"/>
+      <w:proofErr w:type="gramStart"/>
+      <w:r>
+        <w:t>hashCode</w:t>
+      </w:r>
+      <w:proofErr w:type="spellEnd"/>
+      <w:r>
+        <w:t>(</w:t>
+      </w:r>
+      <w:proofErr w:type="gramEnd"/>
+      <w:r>
+        <w:t>) but not equals().</w:t>
+      </w:r>
+    </w:p>
+    <w:p>
+      <w:pPr>
+        <w:numPr>
+          <w:ilvl w:val="0"/>
+          <w:numId w:val="13"/>
+        </w:numPr>
+      </w:pPr>
+      <w:r>
+        <w:t>Describe what happens if you override </w:t>
+      </w:r>
+      <w:proofErr w:type="gramStart"/>
+      <w:r>
+        <w:t>equals(</w:t>
+      </w:r>
+      <w:proofErr w:type="gramEnd"/>
+      <w:r>
+        <w:t>) but not </w:t>
+      </w:r>
+      <w:proofErr w:type="spellStart"/>
+      <w:r>
+        <w:t>hashCode</w:t>
+      </w:r>
+      <w:proofErr w:type="spellEnd"/>
+      <w:r>
+        <w:t>().</w:t>
+      </w:r>
+    </w:p>
+    <w:p>
+      <w:pPr>
+        <w:numPr>
+          <w:ilvl w:val="0"/>
+          <w:numId w:val="13"/>
+        </w:numPr>
+      </w:pPr>
+      <w:r>
+        <w:t>Describe what happens if you override </w:t>
+      </w:r>
+      <w:proofErr w:type="spellStart"/>
+      <w:proofErr w:type="gramStart"/>
+      <w:r>
+        <w:t>hashCode</w:t>
+      </w:r>
+      <w:proofErr w:type="spellEnd"/>
+      <w:r>
+        <w:t>(</w:t>
+      </w:r>
+      <w:proofErr w:type="gramEnd"/>
+      <w:r>
+        <w:t xml:space="preserve">) but implement public </w:t>
+      </w:r>
+      <w:proofErr w:type="spellStart"/>
+      <w:r>
+        <w:t>boolean</w:t>
+      </w:r>
+      <w:proofErr w:type="spellEnd"/>
+      <w:r>
+        <w:t xml:space="preserve"> equals(</w:t>
+      </w:r>
+      <w:proofErr w:type="spellStart"/>
+      <w:r>
+        <w:t>OlympicAthlete</w:t>
+      </w:r>
+      <w:proofErr w:type="spellEnd"/>
+      <w:r>
+        <w:t xml:space="preserve"> that) instead of public </w:t>
+      </w:r>
+      <w:proofErr w:type="spellStart"/>
+      <w:r>
+        <w:t>boolean</w:t>
+      </w:r>
+      <w:proofErr w:type="spellEnd"/>
+      <w:r>
+        <w:t xml:space="preserve"> equals(Object that).</w:t>
+      </w:r>
+    </w:p>
+    <w:p>
       <w:bookmarkStart w:id="0" w:name="_GoBack"/>
       <w:bookmarkEnd w:id="0"/>
     </w:p>
@@ -3157,6 +3478,155 @@
     </w:lvl>
   </w:abstractNum>
   <w:abstractNum w:abstractNumId="5">
+    <w:nsid w:val="1E387C41"/>
+    <w:multiLevelType w:val="multilevel"/>
+    <w:tmpl w:val="4238C3E8"/>
+    <w:lvl w:ilvl="0">
+      <w:start w:val="1"/>
+      <w:numFmt w:val="bullet"/>
+      <w:lvlText w:val=""/>
+      <w:lvlJc w:val="left"/>
+      <w:pPr>
+        <w:tabs>
+          <w:tab w:val="num" w:pos="720"/>
+        </w:tabs>
+        <w:ind w:left="720" w:hanging="360"/>
+      </w:pPr>
+      <w:rPr>
+        <w:rFonts w:ascii="Symbol" w:hAnsi="Symbol" w:hint="default"/>
+        <w:sz w:val="20"/>
+      </w:rPr>
+    </w:lvl>
+    <w:lvl w:ilvl="1" w:tentative="1">
+      <w:start w:val="1"/>
+      <w:numFmt w:val="bullet"/>
+      <w:lvlText w:val=""/>
+      <w:lvlJc w:val="left"/>
+      <w:pPr>
+        <w:tabs>
+          <w:tab w:val="num" w:pos="1440"/>
+        </w:tabs>
+        <w:ind w:left="1440" w:hanging="360"/>
+      </w:pPr>
+      <w:rPr>
+        <w:rFonts w:ascii="Symbol" w:hAnsi="Symbol" w:hint="default"/>
+        <w:sz w:val="20"/>
+      </w:rPr>
+    </w:lvl>
+    <w:lvl w:ilvl="2" w:tentative="1">
+      <w:start w:val="1"/>
+      <w:numFmt w:val="bullet"/>
+      <w:lvlText w:val=""/>
+      <w:lvlJc w:val="left"/>
+      <w:pPr>
+        <w:tabs>
+          <w:tab w:val="num" w:pos="2160"/>
+        </w:tabs>
+        <w:ind w:left="2160" w:hanging="360"/>
+      </w:pPr>
+      <w:rPr>
+        <w:rFonts w:ascii="Symbol" w:hAnsi="Symbol" w:hint="default"/>
+        <w:sz w:val="20"/>
+      </w:rPr>
+    </w:lvl>
+    <w:lvl w:ilvl="3" w:tentative="1">
+      <w:start w:val="1"/>
+      <w:numFmt w:val="bullet"/>
+      <w:lvlText w:val=""/>
+      <w:lvlJc w:val="left"/>
+      <w:pPr>
+        <w:tabs>
+          <w:tab w:val="num" w:pos="2880"/>
+        </w:tabs>
+        <w:ind w:left="2880" w:hanging="360"/>
+      </w:pPr>
+      <w:rPr>
+        <w:rFonts w:ascii="Symbol" w:hAnsi="Symbol" w:hint="default"/>
+        <w:sz w:val="20"/>
+      </w:rPr>
+    </w:lvl>
+    <w:lvl w:ilvl="4" w:tentative="1">
+      <w:start w:val="1"/>
+      <w:numFmt w:val="bullet"/>
+      <w:lvlText w:val=""/>
+      <w:lvlJc w:val="left"/>
+      <w:pPr>
+        <w:tabs>
+          <w:tab w:val="num" w:pos="3600"/>
+        </w:tabs>
+        <w:ind w:left="3600" w:hanging="360"/>
+      </w:pPr>
+      <w:rPr>
+        <w:rFonts w:ascii="Symbol" w:hAnsi="Symbol" w:hint="default"/>
+        <w:sz w:val="20"/>
+      </w:rPr>
+    </w:lvl>
+    <w:lvl w:ilvl="5" w:tentative="1">
+      <w:start w:val="1"/>
+      <w:numFmt w:val="bullet"/>
+      <w:lvlText w:val=""/>
+      <w:lvlJc w:val="left"/>
+      <w:pPr>
+        <w:tabs>
+          <w:tab w:val="num" w:pos="4320"/>
+        </w:tabs>
+        <w:ind w:left="4320" w:hanging="360"/>
+      </w:pPr>
+      <w:rPr>
+        <w:rFonts w:ascii="Symbol" w:hAnsi="Symbol" w:hint="default"/>
+        <w:sz w:val="20"/>
+      </w:rPr>
+    </w:lvl>
+    <w:lvl w:ilvl="6" w:tentative="1">
+      <w:start w:val="1"/>
+      <w:numFmt w:val="bullet"/>
+      <w:lvlText w:val=""/>
+      <w:lvlJc w:val="left"/>
+      <w:pPr>
+        <w:tabs>
+          <w:tab w:val="num" w:pos="5040"/>
+        </w:tabs>
+        <w:ind w:left="5040" w:hanging="360"/>
+      </w:pPr>
+      <w:rPr>
+        <w:rFonts w:ascii="Symbol" w:hAnsi="Symbol" w:hint="default"/>
+        <w:sz w:val="20"/>
+      </w:rPr>
+    </w:lvl>
+    <w:lvl w:ilvl="7" w:tentative="1">
+      <w:start w:val="1"/>
+      <w:numFmt w:val="bullet"/>
+      <w:lvlText w:val=""/>
+      <w:lvlJc w:val="left"/>
+      <w:pPr>
+        <w:tabs>
+          <w:tab w:val="num" w:pos="5760"/>
+        </w:tabs>
+        <w:ind w:left="5760" w:hanging="360"/>
+      </w:pPr>
+      <w:rPr>
+        <w:rFonts w:ascii="Symbol" w:hAnsi="Symbol" w:hint="default"/>
+        <w:sz w:val="20"/>
+      </w:rPr>
+    </w:lvl>
+    <w:lvl w:ilvl="8" w:tentative="1">
+      <w:start w:val="1"/>
+      <w:numFmt w:val="bullet"/>
+      <w:lvlText w:val=""/>
+      <w:lvlJc w:val="left"/>
+      <w:pPr>
+        <w:tabs>
+          <w:tab w:val="num" w:pos="6480"/>
+        </w:tabs>
+        <w:ind w:left="6480" w:hanging="360"/>
+      </w:pPr>
+      <w:rPr>
+        <w:rFonts w:ascii="Symbol" w:hAnsi="Symbol" w:hint="default"/>
+        <w:sz w:val="20"/>
+      </w:rPr>
+    </w:lvl>
+  </w:abstractNum>
+  <w:abstractNum w:abstractNumId="6">
     <w:nsid w:val="263C00E9"/>
     <w:multiLevelType w:val="multilevel"/>
     <w:tmpl w:val="41E43B00"/>
@@ -3305,7 +3775,7 @@
       </w:rPr>
     </w:lvl>
   </w:abstractNum>
-  <w:abstractNum w:abstractNumId="6">
+  <w:abstractNum w:abstractNumId="7">
     <w:nsid w:val="2CF15853"/>
     <w:multiLevelType w:val="multilevel"/>
     <w:tmpl w:val="84C05314"/>
@@ -3454,7 +3924,7 @@
       </w:rPr>
     </w:lvl>
   </w:abstractNum>
-  <w:abstractNum w:abstractNumId="7">
+  <w:abstractNum w:abstractNumId="8">
     <w:nsid w:val="39D8568E"/>
     <w:multiLevelType w:val="hybridMultilevel"/>
     <w:tmpl w:val="EF006CD6"/>
@@ -3567,7 +4037,7 @@
       </w:rPr>
     </w:lvl>
   </w:abstractNum>
-  <w:abstractNum w:abstractNumId="8">
+  <w:abstractNum w:abstractNumId="9">
     <w:nsid w:val="429062C9"/>
     <w:multiLevelType w:val="multilevel"/>
     <w:tmpl w:val="213C749A"/>
@@ -3716,7 +4186,7 @@
       </w:rPr>
     </w:lvl>
   </w:abstractNum>
-  <w:abstractNum w:abstractNumId="9">
+  <w:abstractNum w:abstractNumId="10">
     <w:nsid w:val="4DF734EC"/>
     <w:multiLevelType w:val="multilevel"/>
     <w:tmpl w:val="1B085E02"/>
@@ -3865,7 +4335,7 @@
       </w:rPr>
     </w:lvl>
   </w:abstractNum>
-  <w:abstractNum w:abstractNumId="10">
+  <w:abstractNum w:abstractNumId="11">
     <w:nsid w:val="61233E58"/>
     <w:multiLevelType w:val="multilevel"/>
     <w:tmpl w:val="DCD2FABC"/>
@@ -4014,7 +4484,7 @@
       </w:rPr>
     </w:lvl>
   </w:abstractNum>
-  <w:abstractNum w:abstractNumId="11">
+  <w:abstractNum w:abstractNumId="12">
     <w:nsid w:val="76875D3A"/>
     <w:multiLevelType w:val="multilevel"/>
     <w:tmpl w:val="6A884E26"/>
@@ -4164,19 +4634,19 @@
     </w:lvl>
   </w:abstractNum>
   <w:num w:numId="1">
-    <w:abstractNumId w:val="9"/>
+    <w:abstractNumId w:val="10"/>
   </w:num>
   <w:num w:numId="2">
     <w:abstractNumId w:val="1"/>
   </w:num>
   <w:num w:numId="3">
-    <w:abstractNumId w:val="5"/>
+    <w:abstractNumId w:val="6"/>
   </w:num>
   <w:num w:numId="4">
-    <w:abstractNumId w:val="7"/>
+    <w:abstractNumId w:val="8"/>
   </w:num>
   <w:num w:numId="5">
-    <w:abstractNumId w:val="6"/>
+    <w:abstractNumId w:val="7"/>
   </w:num>
   <w:num w:numId="6">
     <w:abstractNumId w:val="2"/>
@@ -4185,10 +4655,10 @@
     <w:abstractNumId w:val="4"/>
   </w:num>
   <w:num w:numId="8">
-    <w:abstractNumId w:val="10"/>
+    <w:abstractNumId w:val="11"/>
   </w:num>
   <w:num w:numId="9">
-    <w:abstractNumId w:val="11"/>
+    <w:abstractNumId w:val="12"/>
   </w:num>
   <w:num w:numId="10">
     <w:abstractNumId w:val="3"/>
@@ -4197,7 +4667,10 @@
     <w:abstractNumId w:val="0"/>
   </w:num>
   <w:num w:numId="12">
-    <w:abstractNumId w:val="8"/>
+    <w:abstractNumId w:val="9"/>
+  </w:num>
+  <w:num w:numId="13">
+    <w:abstractNumId w:val="5"/>
   </w:num>
 </w:numbering>
 </file>

</xml_diff>